<commit_message>
Minor fixes on SOLID exercises
</commit_message>
<xml_diff>
--- a/Courses/Software-Sciences/Module-1-OOP/15-SOLID/15-SOLID-Exercise.docx
+++ b/Courses/Software-Sciences/Module-1-OOP/15-SOLID/15-SOLID-Exercise.docx
@@ -5104,13 +5104,15 @@
               <w:jc w:val="center"/>
               <w:rPr>
                 <w:b/>
+                <w:lang w:val="bg-BG"/>
               </w:rPr>
             </w:pPr>
             <w:r>
               <w:rPr>
                 <w:b/>
-              </w:rPr>
-              <w:t>Sample Source Code</w:t>
+                <w:lang w:val="bg-BG"/>
+              </w:rPr>
+              <w:t>Примерен код</w:t>
             </w:r>
           </w:p>
         </w:tc>
@@ -5135,14 +5137,16 @@
               <w:rPr>
                 <w:b/>
                 <w:noProof/>
+                <w:lang w:val="bg-BG"/>
               </w:rPr>
             </w:pPr>
             <w:r>
               <w:rPr>
                 <w:b/>
                 <w:noProof/>
-              </w:rPr>
-              <w:t>Output</w:t>
+                <w:lang w:val="bg-BG"/>
+              </w:rPr>
+              <w:t>Изход</w:t>
             </w:r>
           </w:p>
         </w:tc>
@@ -7432,7 +7436,7 @@
           <wp:effectExtent l="0" t="0" r="0" b="5715"/>
           <wp:wrapSquare wrapText="bothSides"/>
           <wp:docPr id="1" name="Picture 1">
-            <a:hlinkClick xmlns:a="http://schemas.openxmlformats.org/drawingml/2006/main" r:id="rId1"/>
+            <a:hlinkClick xmlns:a="http://schemas.openxmlformats.org/drawingml/2006/main" r:id="rId20"/>
           </wp:docPr>
           <wp:cNvGraphicFramePr>
             <a:graphicFrameLocks xmlns:a="http://schemas.openxmlformats.org/drawingml/2006/main" noChangeAspect="1"/>

</xml_diff>